<commit_message>
Changed logout button position to right side in guest check in mode and refresh button colour to grey in guest display mode.
</commit_message>
<xml_diff>
--- a/Servercode/Documentation/KYOBEE API for IOSWAITLIST_2.docx
+++ b/Servercode/Documentation/KYOBEE API for IOSWAITLIST_2.docx
@@ -144,27 +144,7 @@
             <w:szCs w:val="19"/>
             <w:u w:val="single"/>
           </w:rPr>
-          <w:t>username=jkim@kyobee.com&amp;password=</w:t>
-        </w:r>
-        <w:r>
-          <w:rPr>
-            <w:rFonts w:ascii="Arial" w:hAnsi="Arial" w:cs="Arial"/>
-            <w:color w:val="0E0EFF"/>
-            <w:sz w:val="19"/>
-            <w:szCs w:val="19"/>
-            <w:u w:val="single"/>
-          </w:rPr>
-          <w:t>j</w:t>
-        </w:r>
-        <w:r>
-          <w:rPr>
-            <w:rFonts w:ascii="Arial" w:hAnsi="Arial" w:cs="Arial"/>
-            <w:color w:val="0E0EFF"/>
-            <w:sz w:val="19"/>
-            <w:szCs w:val="19"/>
-            <w:u w:val="single"/>
-          </w:rPr>
-          <w:t>aekim</w:t>
+          <w:t>username=jkim@kyobee.com&amp;password=jaekim</w:t>
         </w:r>
       </w:hyperlink>
     </w:p>
@@ -221,8 +201,10 @@
           <w:sz w:val="19"/>
           <w:szCs w:val="19"/>
         </w:rPr>
-        <w:t>{"prefValueId":39,"prefValue":"Patio","guestPrefId":0,"selected":false},{"prefValueId":40,"prefValue":"Bar","guestPrefId":0,"selected":false},{"prefValueId":41,"prefValue":"First Available","guestPrefId":0,"selected":false},{"prefValueId":42,"prefValue":"Booth","guestPrefId":0,"selected":false},{"prefValueId":43,"prefValue":"Table","guestPrefId":0,"selected":false}],"success":"0","logofile name":"2.png"}</w:t>
-      </w:r>
+        <w:t>{"prefValueId":39,"prefValue":"Patio","guestPrefId":0,"selected":false},{"prefValueId":40,"prefValue":"Bar","guestPrefId":0,"selected":false},{"prefValueId":41,"prefValue":"First Available","guestPrefId":0,"selected":false},{"prefValueId":42,"prefValue":"Booth","guestPrefId":0,"selected":false},{"prefValueId":43,"prefValue":"Table","guestPrefId":0,"selected":false}],"smsRoute":"xyz","success":"0","logofile name":"2.png"}</w:t>
+      </w:r>
+      <w:bookmarkStart w:id="0" w:name="_GoBack"/>
+      <w:bookmarkEnd w:id="0"/>
     </w:p>
     <w:p>
       <w:pPr>
@@ -785,7 +767,6 @@
           <w:sz w:val="19"/>
           <w:szCs w:val="19"/>
         </w:rPr>
-        <w:lastRenderedPageBreak/>
         <w:t>2. Operation Delete</w:t>
       </w:r>
     </w:p>
@@ -1376,7 +1357,17 @@
           <w:sz w:val="19"/>
           <w:szCs w:val="19"/>
         </w:rPr>
-        <w:t xml:space="preserve">,"OP":"MARK_AS_SEATED","updguest":{"deviceType":"","note":"","updatedTime":null,"checkinTime":{"date":9,"hours":12,"seconds":3,"month":10,"nanos":0,"timezoneOffset":300,"year":116,"minutes":33,"time":1478712783000,"day":3},"optin":false,"deviceId":"","uuid":"9da47853","organizationID":1,"prefType":"SMS","seatedTime":null,"guestPreferences":[],"calloutCount":0,"name":"Shruti3","sms":"3104918420","createdTime":{"date":9,"hours":12,"seconds":3,"month":10,"nanos":0,"timezoneOffset":300,"year":116,"minutes":33,"time":1478712783000,"day":3},"rank":6,"seatingPreference":"","resetTime":null,"guestID":8623,"noOfPeople":1,"email":"","incompleteParty":0,"status":"CHECKIN"},"totalWaitTime":8,"ORG_TOTAL_WAIT_TIME":8,"guestObj":8623,"ORG_GUEST_COUNT":1,"NOW_SERVING_GUEST_ID":7,"FROM":"ADMIN","nowServingParty":7,"orgid":1} </w:t>
+        <w:t>,"OP":"MARK_AS_SEATED","updguest":{"deviceType":"","note":"","updatedTime":null,"checkinTime":{"date":9,"hours":12,"seconds":3,"month":10,"nanos":0,"timezoneOffset":300,"year":116,"minutes":33,"time":1478712783000,"day":3},"optin":false,"deviceId":"","uuid":"9da47853","organizationID":1,"prefType":"SMS","seatedTime":null,"guestPreferences":[],"calloutCount":0,"name":"Shruti3","sms":"3104918420","createdTime":{"date":9,"hours":12,"seconds":3,"month":10,"nanos":0,"timezoneOffset":300,"year":116,"minutes":33,"time":1478712783000,"day":3},"rank":6,"seatingPreference":"","resetTime":null,"guestID":8623,"noOfPeople":1,"email":"","incompleteParty":0,"status":"CHECKIN"},"totalWaitTime":8,"ORG_TOTAL_WAIT_TIME"</w:t>
+      </w:r>
+      <w:r>
+        <w:rPr>
+          <w:rFonts w:ascii="Arial" w:eastAsia="Times New Roman" w:hAnsi="Arial" w:cs="Arial"/>
+          <w:color w:val="222222"/>
+          <w:sz w:val="19"/>
+          <w:szCs w:val="19"/>
+        </w:rPr>
+        <w:lastRenderedPageBreak/>
+        <w:t xml:space="preserve">:8,"guestObj":8623,"ORG_GUEST_COUNT":1,"NOW_SERVING_GUEST_ID":7,"FROM":"ADMIN","nowServingParty":7,"orgid":1} </w:t>
       </w:r>
     </w:p>
     <w:p>
@@ -1395,7 +1386,6 @@
           <w:color w:val="1F497D" w:themeColor="text2"/>
           <w:sz w:val="28"/>
         </w:rPr>
-        <w:lastRenderedPageBreak/>
         <w:t>4</w:t>
       </w:r>
       <w:r>
@@ -1957,15 +1947,7 @@
           <w:color w:val="1F497D" w:themeColor="text2"/>
           <w:sz w:val="28"/>
         </w:rPr>
-        <w:t>Users API</w:t>
-      </w:r>
-      <w:r>
-        <w:rPr>
-          <w:b/>
-          <w:color w:val="1F497D" w:themeColor="text2"/>
-          <w:sz w:val="28"/>
-        </w:rPr>
-        <w:t>:</w:t>
+        <w:t>Users API:</w:t>
       </w:r>
     </w:p>
     <w:p>
@@ -2005,25 +1987,7 @@
           <w:sz w:val="19"/>
           <w:szCs w:val="19"/>
         </w:rPr>
-        <w:t xml:space="preserve">The purpose of this API is to </w:t>
-      </w:r>
-      <w:r>
-        <w:rPr>
-          <w:rFonts w:ascii="Arial" w:eastAsia="Times New Roman" w:hAnsi="Arial" w:cs="Arial"/>
-          <w:color w:val="222222"/>
-          <w:sz w:val="19"/>
-          <w:szCs w:val="19"/>
-        </w:rPr>
-        <w:t>display all the check in users in page</w:t>
-      </w:r>
-      <w:r>
-        <w:rPr>
-          <w:rFonts w:ascii="Arial" w:eastAsia="Times New Roman" w:hAnsi="Arial" w:cs="Arial"/>
-          <w:color w:val="222222"/>
-          <w:sz w:val="19"/>
-          <w:szCs w:val="19"/>
-        </w:rPr>
-        <w:t>.</w:t>
+        <w:t>The purpose of this API is to display all the check in users in page.</w:t>
       </w:r>
     </w:p>
     <w:p>
@@ -2142,46 +2106,8 @@
           <w:sz w:val="19"/>
           <w:szCs w:val="19"/>
         </w:rPr>
-        <w:t>":"SUCCESS","errorCode":null,"errorDescription":"SUCCESS","serviceResponseDescription":null,"serviceIdentifier":null,"serviceResult":{"totalRecords":8,"pageNo":1,"records":[{"guestID":730,"organizationID":2,"name":"max 123","note":"","uuid":"41ac1a12","noOfPeople":3,"email":"","sms":"5655887878","status":"CHECKIN","rank":197,"prefType":"sms","guestPreferences":null,"optin":true,"calloutCount":null,"checkinTime":null,"seatedTime":null,"createdTime":null,"updatedTime":1487342750452,"incompleteParty":null,"seatingPreference":"First Available","</w:t>
-      </w:r>
-      <w:proofErr w:type="spellStart"/>
-      <w:r>
-        <w:rPr>
-          <w:rFonts w:ascii="Arial" w:hAnsi="Arial" w:cs="Arial"/>
-          <w:sz w:val="19"/>
-          <w:szCs w:val="19"/>
-        </w:rPr>
-        <w:t>deviceType</w:t>
-      </w:r>
-      <w:proofErr w:type="spellEnd"/>
-      <w:r>
-        <w:rPr>
-          <w:rFonts w:ascii="Arial" w:hAnsi="Arial" w:cs="Arial"/>
-          <w:sz w:val="19"/>
-          <w:szCs w:val="19"/>
-        </w:rPr>
-        <w:t>":null,"</w:t>
-      </w:r>
-      <w:proofErr w:type="spellStart"/>
-      <w:r>
-        <w:rPr>
-          <w:rFonts w:ascii="Arial" w:hAnsi="Arial" w:cs="Arial"/>
-          <w:sz w:val="19"/>
-          <w:szCs w:val="19"/>
-        </w:rPr>
-        <w:t>deviceId</w:t>
-      </w:r>
-      <w:proofErr w:type="spellEnd"/>
-      <w:r>
-        <w:rPr>
-          <w:rFonts w:ascii="Arial" w:hAnsi="Arial" w:cs="Arial"/>
-          <w:sz w:val="19"/>
-          <w:szCs w:val="19"/>
-        </w:rPr>
-        <w:t>":null},{"guestID":731,"organizationID":2,"name":"post","note":"","uuid":"fb6e9efa","noOfPeople":5,"email":"","sms":"9898989889","status":"CHECKIN","rank":198,"prefType":"sms","guestPreferences":null,"optin":true,"calloutCount":null,"checkinTime":null,"seatedTime":null,"createdTime":null,"updatedTime":1487342750452,"incompleteParty":null,"seatingPreference":"Booth","deviceType":null,"deviceId":null}]}}</w:t>
-      </w:r>
-      <w:bookmarkStart w:id="0" w:name="_GoBack"/>
-      <w:bookmarkEnd w:id="0"/>
+        <w:t>":"SUCCESS","errorCode":null,"errorDescription":"SUCCESS","serviceResponseDescription":null,"serviceIdentifier":null,"serviceResult":{"totalRecords":21,"pageNo":1,"records":[{"note":null,"optin":0,"uuid":"4ef78633","deviceId":null,"prefType":"email","sms":null,"calloutCount":null,"rank":456,"createdTime":1490676712000,"recvLeveltwo":null,"row":1,"seatingPreference":"39","resetTime":null,"noOfPeople":"3","email":"ruchi.vakharia@ordextechnology.com","incompleteParty":null,"deviceType":null,"updatedTime":null,"checkinTime":1490676712000,"OrganizationID":2,"seatedTime":null,"name":"ruchi","WaitTime":7,"guestID":1002,"status":"CHECKIN"}]}}</w:t>
+      </w:r>
     </w:p>
     <w:sectPr>
       <w:pgSz w:w="12240" w:h="15840"/>

</xml_diff>